<commit_message>
Regenerating chord diagrams for methods paper. Updating guiding principles
</commit_message>
<xml_diff>
--- a/Documents/GuidingPrinciples.docx
+++ b/Documents/GuidingPrinciples.docx
@@ -177,7 +177,7 @@
         <w:rPr>
           <w:b/>
         </w:rPr>
-        <w:t xml:space="preserve">Evidence will be generated by consistently applying a systematic approach across all research questions.</w:t>
+        <w:t xml:space="preserve">The evidence will be generated using a pre-specified analysis design.</w:t>
       </w:r>
     </w:p>
     <w:p>
@@ -188,7 +188,7 @@
         </w:numPr>
       </w:pPr>
       <w:r>
-        <w:t xml:space="preserve">The main purpose of this principle is to avoid p-hacking (modifying the analysis to achieve a desired effect estimate), and to enable the evaluation of the method used. If for a particular research question someone proposes the analysis should be modified to account for unique attributes of that research question, this proposal should be formulated as a general rule. This rule can then be implemented, and evaluated on its merits. If the evaluation shows adoption of the rule increases performance, the rule will become part of the systematic approach.</w:t>
+        <w:t xml:space="preserve">The main purpose of this principle is to avoid p-hacking (modifying the analysis to achieve a desired effect estimate). The analysis design should be specified in the form of a protocol as well as open source executable code, and should be publicly disclosed before executing the analysis.</w:t>
       </w:r>
     </w:p>
     <w:p>
@@ -202,7 +202,7 @@
         <w:rPr>
           <w:b/>
         </w:rPr>
-        <w:t xml:space="preserve">The evidence will be generated using a pre-specified analysis design.</w:t>
+        <w:t xml:space="preserve">Evidence will be generated by consistently applying a systematic approach across all research questions.</w:t>
       </w:r>
     </w:p>
     <w:p>
@@ -213,7 +213,57 @@
         </w:numPr>
       </w:pPr>
       <w:r>
-        <w:t xml:space="preserve">The main purpose of this principle is to avoid p-hacking (modifying the analysis to achieve a desired effect estimate). The analysis design should be specified in the form of a protocol as well as open source executable code, and should be publicly disclosed before executing the analysis.</w:t>
+        <w:t xml:space="preserve">The main purpose of this principle is to avoid p-hacking (modifying the analysis to achieve a desired effect estimate), and to enable the evaluation of the method used. If for a particular research question someone proposes the analysis should be modified to account for unique attributes of that research question, this proposal should be formulated as a general rule. This rule can then be implemented, and evaluated on its merits. If the evaluation shows adoption of the rule increases performance, the rule will become part of the systematic approach.</w:t>
+      </w:r>
+    </w:p>
+    <w:p>
+      <w:pPr>
+        <w:numPr>
+          <w:numId w:val="1001"/>
+          <w:ilvl w:val="0"/>
+        </w:numPr>
+      </w:pPr>
+      <w:r>
+        <w:rPr>
+          <w:b/>
+        </w:rPr>
+        <w:t xml:space="preserve">The evidence will be generated using best-practices.</w:t>
+      </w:r>
+    </w:p>
+    <w:p>
+      <w:pPr>
+        <w:numPr>
+          <w:numId w:val="1000"/>
+          <w:ilvl w:val="0"/>
+        </w:numPr>
+      </w:pPr>
+      <w:r>
+        <w:t xml:space="preserve">Whenever possible, best practices will be decided on based on empirical evaluation of the methods. Empirical evaluation should include enough negative and positive controls to ensure generalizability and accuracy (in other words, showing a method works in one or two examples is not considered â€˜empirical evaluationâ€™). If empirical evaluation is not yet performed, best practices may be defined by the opinions of the LEGEND Leadership.</w:t>
+      </w:r>
+    </w:p>
+    <w:p>
+      <w:pPr>
+        <w:numPr>
+          <w:numId w:val="1001"/>
+          <w:ilvl w:val="0"/>
+        </w:numPr>
+      </w:pPr>
+      <w:r>
+        <w:rPr>
+          <w:b/>
+        </w:rPr>
+        <w:t xml:space="preserve">The evidence generation process will be empirically evaluated by including control research questions where the true effect size is known.</w:t>
+      </w:r>
+    </w:p>
+    <w:p>
+      <w:pPr>
+        <w:numPr>
+          <w:numId w:val="1000"/>
+          <w:ilvl w:val="0"/>
+        </w:numPr>
+      </w:pPr>
+      <w:r>
+        <w:t xml:space="preserve">The main purpose of this principle is to make sure the operating characteristics of the methods and data are known. Since non-interventional studies are prone to systematic error, the potential magnitude of this systematic error should be quantified and accounted for (for example by computing calibrated confidence intervals and p-values).</w:t>
       </w:r>
     </w:p>
     <w:p>
@@ -252,7 +302,7 @@
         <w:rPr>
           <w:b/>
         </w:rPr>
-        <w:t xml:space="preserve">The evidence generation process will be empirically evaluated by including control research questions where the true effect size is known.</w:t>
+        <w:t xml:space="preserve">LEGEND will not be used to evaluate methods.</w:t>
       </w:r>
     </w:p>
     <w:p>
@@ -263,7 +313,7 @@
         </w:numPr>
       </w:pPr>
       <w:r>
-        <w:t xml:space="preserve">The main purpose of this principle is to make sure the operating characteristics of the methods and data are known. Since non-interventional studies are prone to systematic error, the potential magnitude of this systematic error should be quantified and accounted for (for example by computing calibrated confidence intervals and p-values).</w:t>
+        <w:t xml:space="preserve">The main purpose of this principle is to keep the focus on evidence generation using best practices. LEGEND researchers can perform method evaluation outside of LEGEND to inform best practices used in LEGEND.</w:t>
       </w:r>
     </w:p>
     <w:p>
@@ -277,7 +327,7 @@
         <w:rPr>
           <w:b/>
         </w:rPr>
-        <w:t xml:space="preserve">The evidence will be generated using best-practices.</w:t>
+        <w:t xml:space="preserve">Evidence will be generated in a network of heterogeneous databases.</w:t>
       </w:r>
     </w:p>
     <w:p>
@@ -288,57 +338,7 @@
         </w:numPr>
       </w:pPr>
       <w:r>
-        <w:t xml:space="preserve">Whenever possible, best practices will be decided on based on empirical evaluation of the methods. Empirical evaluation should include enough negative and positive controls to ensure generalizability and accuracy (in other words, showing a method works in one or two examples is not considered â€˜empirical evaluationâ€™). If empirical evaluation is not yet performed, best practices may be defined by the opinions of the LEGEND Leadership.</w:t>
-      </w:r>
-    </w:p>
-    <w:p>
-      <w:pPr>
-        <w:numPr>
-          <w:numId w:val="1001"/>
-          <w:ilvl w:val="0"/>
-        </w:numPr>
-      </w:pPr>
-      <w:r>
-        <w:rPr>
-          <w:b/>
-        </w:rPr>
-        <w:t xml:space="preserve">LEGEND will not be used to evaluate methods.</w:t>
-      </w:r>
-    </w:p>
-    <w:p>
-      <w:pPr>
-        <w:numPr>
-          <w:numId w:val="1000"/>
-          <w:ilvl w:val="0"/>
-        </w:numPr>
-      </w:pPr>
-      <w:r>
-        <w:t xml:space="preserve">The main purpose of this principle is to keep the focus on evidence generation using best practices. LEGEND researchers can perform method evaluation outside of LEGEND to inform best practices used in LEGEND.</w:t>
-      </w:r>
-    </w:p>
-    <w:p>
-      <w:pPr>
-        <w:numPr>
-          <w:numId w:val="1001"/>
-          <w:ilvl w:val="0"/>
-        </w:numPr>
-      </w:pPr>
-      <w:r>
-        <w:rPr>
-          <w:b/>
-        </w:rPr>
-        <w:t xml:space="preserve">The evidence will be updated on a regular basis.</w:t>
-      </w:r>
-    </w:p>
-    <w:p>
-      <w:pPr>
-        <w:numPr>
-          <w:numId w:val="1000"/>
-          <w:ilvl w:val="0"/>
-        </w:numPr>
-      </w:pPr>
-      <w:r>
-        <w:t xml:space="preserve">The main purpose of this principle is to ensure the usefulness of the data for clinical decision making. The evidence should be generated on up-to-date observational data, using the latest insights into best practices.</w:t>
+        <w:t xml:space="preserve">The main purpose of this principle is to assess replicability of findings across databases. Additionally, it can provide larger sample size.</w:t>
       </w:r>
     </w:p>
     <w:p>

</xml_diff>